<commit_message>
Updated texture information for Maya
</commit_message>
<xml_diff>
--- a/Notes/Maya Texturing Notes.docx
+++ b/Notes/Maya Texturing Notes.docx
@@ -14,13 +14,37 @@
           <w:b/>
           <w:bCs/>
         </w:rPr>
-        <w:t>Maya Texturing Notes</w:t>
-      </w:r>
-    </w:p>
-    <w:p/>
-    <w:p>
-      <w:r>
-        <w:t>Setting a Material</w:t>
+        <w:t>Maya Texture Notes</w:t>
+      </w:r>
+    </w:p>
+    <w:p>
+      <w:r>
+        <w:rPr>
+          <w:b/>
+          <w:bCs/>
+        </w:rPr>
+        <w:t>Exporting from Substance</w:t>
+      </w:r>
+    </w:p>
+    <w:p>
+      <w:pPr>
+        <w:pStyle w:val="ListParagraph"/>
+        <w:numPr>
+          <w:ilvl w:val="0"/>
+          <w:numId w:val="2"/>
+        </w:numPr>
+      </w:pPr>
+      <w:r>
+        <w:t>The “Arnold AI Standard” tab should be turned on during export. You can also set up a custom version of this preset by removing the alpha from the normal map.</w:t>
+      </w:r>
+    </w:p>
+    <w:p>
+      <w:r>
+        <w:rPr>
+          <w:b/>
+          <w:bCs/>
+        </w:rPr>
+        <w:t>Arnold Usage</w:t>
       </w:r>
     </w:p>
     <w:p>
@@ -32,12 +56,7 @@
         </w:numPr>
       </w:pPr>
       <w:r>
-        <w:t>For Arnold, the best general material is “aiStandardMaterial.”</w:t>
-      </w:r>
-    </w:p>
-    <w:p>
-      <w:r>
-        <w:t>Substance Painter to Maya</w:t>
+        <w:t>Arnold makes use of “ai” materials. They will show up in the Arnold render view.</w:t>
       </w:r>
     </w:p>
     <w:p>
@@ -49,7 +68,67 @@
         </w:numPr>
       </w:pPr>
       <w:r>
-        <w:t>Use the “Arnold aiStandard setting in Substance Painter for Maya’s settings.</w:t>
+        <w:t>“aiStandardSurface” is the default material.</w:t>
+      </w:r>
+    </w:p>
+    <w:p>
+      <w:pPr>
+        <w:pStyle w:val="ListParagraph"/>
+        <w:numPr>
+          <w:ilvl w:val="1"/>
+          <w:numId w:val="1"/>
+        </w:numPr>
+      </w:pPr>
+      <w:r>
+        <w:t>Base color – Color of the material</w:t>
+      </w:r>
+    </w:p>
+    <w:p>
+      <w:pPr>
+        <w:pStyle w:val="ListParagraph"/>
+        <w:numPr>
+          <w:ilvl w:val="1"/>
+          <w:numId w:val="1"/>
+        </w:numPr>
+      </w:pPr>
+      <w:r>
+        <w:t>Specular – Specularity of the material</w:t>
+      </w:r>
+    </w:p>
+    <w:p>
+      <w:pPr>
+        <w:pStyle w:val="ListParagraph"/>
+        <w:numPr>
+          <w:ilvl w:val="2"/>
+          <w:numId w:val="1"/>
+        </w:numPr>
+      </w:pPr>
+      <w:r>
+        <w:t>The “roughness” tab is used for the roughness map (Color space = raw)</w:t>
+      </w:r>
+    </w:p>
+    <w:p>
+      <w:pPr>
+        <w:pStyle w:val="ListParagraph"/>
+        <w:numPr>
+          <w:ilvl w:val="1"/>
+          <w:numId w:val="1"/>
+        </w:numPr>
+      </w:pPr>
+      <w:r>
+        <w:t>Geometry – Normal/bump map information</w:t>
+      </w:r>
+    </w:p>
+    <w:p>
+      <w:pPr>
+        <w:pStyle w:val="ListParagraph"/>
+        <w:numPr>
+          <w:ilvl w:val="2"/>
+          <w:numId w:val="1"/>
+        </w:numPr>
+      </w:pPr>
+      <w:r>
+        <w:t>Bump mapping tab is used for the normal map/height map information. (Color space = raw)</w:t>
       </w:r>
     </w:p>
     <w:p>
@@ -61,51 +140,31 @@
         </w:numPr>
       </w:pPr>
       <w:r>
-        <w:t>For the normal map, replace the RGB + A with RGB and drag the appropriate normal map openGL setting back on.</w:t>
-      </w:r>
-    </w:p>
-    <w:p>
-      <w:r>
-        <w:t>Setting the Files</w:t>
+        <w:t>“aiNormalMap” is used for normal maps.</w:t>
       </w:r>
     </w:p>
     <w:p>
       <w:pPr>
         <w:pStyle w:val="ListParagraph"/>
         <w:numPr>
-          <w:ilvl w:val="0"/>
+          <w:ilvl w:val="1"/>
           <w:numId w:val="1"/>
         </w:numPr>
       </w:pPr>
       <w:r>
-        <w:t>The Base Color option is straight forward. Keep color setting on “srgb.”</w:t>
+        <w:t>The normal map can have an odd appearance sometimes. Try messing with color gain, setting the color space to raw, removing the alpha map, and turning up the diffuse roughness under the material’s “base” tab. I haven’t had success getting it to look perfect from substance painter yet.</w:t>
       </w:r>
     </w:p>
     <w:p>
       <w:pPr>
         <w:pStyle w:val="ListParagraph"/>
         <w:numPr>
-          <w:ilvl w:val="0"/>
+          <w:ilvl w:val="1"/>
           <w:numId w:val="1"/>
         </w:numPr>
       </w:pPr>
       <w:r>
-        <w:t>For roughness, open the “Specular” tab and add the map onto the value. Switch the color setting to “raw.”</w:t>
-      </w:r>
-      <w:r>
-        <w:t xml:space="preserve"> If the roughness map has trouble appearing, turn on “Use color as alpha.”</w:t>
-      </w:r>
-    </w:p>
-    <w:p>
-      <w:pPr>
-        <w:pStyle w:val="ListParagraph"/>
-        <w:numPr>
-          <w:ilvl w:val="0"/>
-          <w:numId w:val="1"/>
-        </w:numPr>
-      </w:pPr>
-      <w:r>
-        <w:t xml:space="preserve">For the normal map, open the “Geometry” tab and add the map into bump mapping. The normal map will replace the input. </w:t>
+        <w:t>We can’t use the color space “srgb” because it causes weird lighting across the surface.</w:t>
       </w:r>
     </w:p>
     <w:sectPr>
@@ -121,10 +180,122 @@
 <file path=word/numbering.xml><?xml version="1.0" encoding="utf-8"?>
 <w:numbering xmlns:wpc="http://schemas.microsoft.com/office/word/2010/wordprocessingCanvas" xmlns:cx="http://schemas.microsoft.com/office/drawing/2014/chartex" xmlns:cx1="http://schemas.microsoft.com/office/drawing/2015/9/8/chartex" xmlns:cx2="http://schemas.microsoft.com/office/drawing/2015/10/21/chartex" xmlns:cx3="http://schemas.microsoft.com/office/drawing/2016/5/9/chartex" xmlns:cx4="http://schemas.microsoft.com/office/drawing/2016/5/10/chartex" xmlns:cx5="http://schemas.microsoft.com/office/drawing/2016/5/11/chartex" xmlns:cx6="http://schemas.microsoft.com/office/drawing/2016/5/12/chartex" xmlns:cx7="http://schemas.microsoft.com/office/drawing/2016/5/13/chartex" xmlns:cx8="http://schemas.microsoft.com/office/drawing/2016/5/14/chartex" xmlns:mc="http://schemas.openxmlformats.org/markup-compatibility/2006" xmlns:aink="http://schemas.microsoft.com/office/drawing/2016/ink" xmlns:am3d="http://schemas.microsoft.com/office/drawing/2017/model3d" xmlns:o="urn:schemas-microsoft-com:office:office" xmlns:r="http://schemas.openxmlformats.org/officeDocument/2006/relationships" xmlns:m="http://schemas.openxmlformats.org/officeDocument/2006/math" xmlns:v="urn:schemas-microsoft-com:vml" xmlns:wp14="http://schemas.microsoft.com/office/word/2010/wordprocessingDrawing" xmlns:wp="http://schemas.openxmlformats.org/drawingml/2006/wordprocessingDrawing" xmlns:w10="urn:schemas-microsoft-com:office:word" xmlns:w="http://schemas.openxmlformats.org/wordprocessingml/2006/main" xmlns:w14="http://schemas.microsoft.com/office/word/2010/wordml" xmlns:w15="http://schemas.microsoft.com/office/word/2012/wordml" xmlns:w16cex="http://schemas.microsoft.com/office/word/2018/wordml/cex" xmlns:w16cid="http://schemas.microsoft.com/office/word/2016/wordml/cid" xmlns:w16="http://schemas.microsoft.com/office/word/2018/wordml" xmlns:w16se="http://schemas.microsoft.com/office/word/2015/wordml/symex" xmlns:wpg="http://schemas.microsoft.com/office/word/2010/wordprocessingGroup" xmlns:wpi="http://schemas.microsoft.com/office/word/2010/wordprocessingInk" xmlns:wne="http://schemas.microsoft.com/office/word/2006/wordml" xmlns:wps="http://schemas.microsoft.com/office/word/2010/wordprocessingShape" mc:Ignorable="w14 w15 w16se w16cid w16 w16cex wp14">
   <w:abstractNum w:abstractNumId="0" w15:restartNumberingAfterBreak="0">
-    <w:nsid w:val="548C58BB"/>
+    <w:nsid w:val="10123B06"/>
     <w:multiLevelType w:val="hybridMultilevel"/>
-    <w:tmpl w:val="897E2712"/>
-    <w:lvl w:ilvl="0" w:tplc="AFB65086">
+    <w:tmpl w:val="07163342"/>
+    <w:lvl w:ilvl="0" w:tplc="B19C624A">
+      <w:numFmt w:val="bullet"/>
+      <w:lvlText w:val="-"/>
+      <w:lvlJc w:val="left"/>
+      <w:pPr>
+        <w:ind w:left="720" w:hanging="360"/>
+      </w:pPr>
+      <w:rPr>
+        <w:rFonts w:ascii="Times New Roman" w:eastAsiaTheme="minorHAnsi" w:hAnsi="Times New Roman" w:cs="Times New Roman" w:hint="default"/>
+      </w:rPr>
+    </w:lvl>
+    <w:lvl w:ilvl="1" w:tplc="04090003">
+      <w:start w:val="1"/>
+      <w:numFmt w:val="bullet"/>
+      <w:lvlText w:val="o"/>
+      <w:lvlJc w:val="left"/>
+      <w:pPr>
+        <w:ind w:left="1440" w:hanging="360"/>
+      </w:pPr>
+      <w:rPr>
+        <w:rFonts w:ascii="Courier New" w:hAnsi="Courier New" w:cs="Courier New" w:hint="default"/>
+      </w:rPr>
+    </w:lvl>
+    <w:lvl w:ilvl="2" w:tplc="04090005">
+      <w:start w:val="1"/>
+      <w:numFmt w:val="bullet"/>
+      <w:lvlText w:val=""/>
+      <w:lvlJc w:val="left"/>
+      <w:pPr>
+        <w:ind w:left="2160" w:hanging="360"/>
+      </w:pPr>
+      <w:rPr>
+        <w:rFonts w:ascii="Wingdings" w:hAnsi="Wingdings" w:hint="default"/>
+      </w:rPr>
+    </w:lvl>
+    <w:lvl w:ilvl="3" w:tplc="04090001" w:tentative="1">
+      <w:start w:val="1"/>
+      <w:numFmt w:val="bullet"/>
+      <w:lvlText w:val=""/>
+      <w:lvlJc w:val="left"/>
+      <w:pPr>
+        <w:ind w:left="2880" w:hanging="360"/>
+      </w:pPr>
+      <w:rPr>
+        <w:rFonts w:ascii="Symbol" w:hAnsi="Symbol" w:hint="default"/>
+      </w:rPr>
+    </w:lvl>
+    <w:lvl w:ilvl="4" w:tplc="04090003" w:tentative="1">
+      <w:start w:val="1"/>
+      <w:numFmt w:val="bullet"/>
+      <w:lvlText w:val="o"/>
+      <w:lvlJc w:val="left"/>
+      <w:pPr>
+        <w:ind w:left="3600" w:hanging="360"/>
+      </w:pPr>
+      <w:rPr>
+        <w:rFonts w:ascii="Courier New" w:hAnsi="Courier New" w:cs="Courier New" w:hint="default"/>
+      </w:rPr>
+    </w:lvl>
+    <w:lvl w:ilvl="5" w:tplc="04090005" w:tentative="1">
+      <w:start w:val="1"/>
+      <w:numFmt w:val="bullet"/>
+      <w:lvlText w:val=""/>
+      <w:lvlJc w:val="left"/>
+      <w:pPr>
+        <w:ind w:left="4320" w:hanging="360"/>
+      </w:pPr>
+      <w:rPr>
+        <w:rFonts w:ascii="Wingdings" w:hAnsi="Wingdings" w:hint="default"/>
+      </w:rPr>
+    </w:lvl>
+    <w:lvl w:ilvl="6" w:tplc="04090001" w:tentative="1">
+      <w:start w:val="1"/>
+      <w:numFmt w:val="bullet"/>
+      <w:lvlText w:val=""/>
+      <w:lvlJc w:val="left"/>
+      <w:pPr>
+        <w:ind w:left="5040" w:hanging="360"/>
+      </w:pPr>
+      <w:rPr>
+        <w:rFonts w:ascii="Symbol" w:hAnsi="Symbol" w:hint="default"/>
+      </w:rPr>
+    </w:lvl>
+    <w:lvl w:ilvl="7" w:tplc="04090003" w:tentative="1">
+      <w:start w:val="1"/>
+      <w:numFmt w:val="bullet"/>
+      <w:lvlText w:val="o"/>
+      <w:lvlJc w:val="left"/>
+      <w:pPr>
+        <w:ind w:left="5760" w:hanging="360"/>
+      </w:pPr>
+      <w:rPr>
+        <w:rFonts w:ascii="Courier New" w:hAnsi="Courier New" w:cs="Courier New" w:hint="default"/>
+      </w:rPr>
+    </w:lvl>
+    <w:lvl w:ilvl="8" w:tplc="04090005" w:tentative="1">
+      <w:start w:val="1"/>
+      <w:numFmt w:val="bullet"/>
+      <w:lvlText w:val=""/>
+      <w:lvlJc w:val="left"/>
+      <w:pPr>
+        <w:ind w:left="6480" w:hanging="360"/>
+      </w:pPr>
+      <w:rPr>
+        <w:rFonts w:ascii="Wingdings" w:hAnsi="Wingdings" w:hint="default"/>
+      </w:rPr>
+    </w:lvl>
+  </w:abstractNum>
+  <w:abstractNum w:abstractNumId="1" w15:restartNumberingAfterBreak="0">
+    <w:nsid w:val="49F045D0"/>
+    <w:multiLevelType w:val="hybridMultilevel"/>
+    <w:tmpl w:val="798086F8"/>
+    <w:lvl w:ilvl="0" w:tplc="7C60FEB2">
       <w:numFmt w:val="bullet"/>
       <w:lvlText w:val="-"/>
       <w:lvlJc w:val="left"/>
@@ -234,6 +405,9 @@
   </w:abstractNum>
   <w:num w:numId="1">
     <w:abstractNumId w:val="0"/>
+  </w:num>
+  <w:num w:numId="2">
+    <w:abstractNumId w:val="1"/>
   </w:num>
 </w:numbering>
 </file>
@@ -666,7 +840,7 @@
     <w:basedOn w:val="Normal"/>
     <w:uiPriority w:val="34"/>
     <w:qFormat/>
-    <w:rsid w:val="007E2314"/>
+    <w:rsid w:val="00050CA9"/>
     <w:pPr>
       <w:ind w:left="720"/>
       <w:contextualSpacing/>

</xml_diff>

<commit_message>
Added info to texturing notes
</commit_message>
<xml_diff>
--- a/Notes/Maya Texturing Notes.docx
+++ b/Notes/Maya Texturing Notes.docx
@@ -116,7 +116,10 @@
         </w:numPr>
       </w:pPr>
       <w:r>
-        <w:t>Geometry – Normal/bump map information</w:t>
+        <w:t>Geometry – Normal/bump map</w:t>
+      </w:r>
+      <w:r>
+        <w:t>/Opacity</w:t>
       </w:r>
     </w:p>
     <w:p>
@@ -129,6 +132,42 @@
       </w:pPr>
       <w:r>
         <w:t>Bump mapping tab is used for the normal map/height map information. (Color space = raw)</w:t>
+      </w:r>
+    </w:p>
+    <w:p>
+      <w:pPr>
+        <w:pStyle w:val="ListParagraph"/>
+        <w:numPr>
+          <w:ilvl w:val="2"/>
+          <w:numId w:val="1"/>
+        </w:numPr>
+      </w:pPr>
+      <w:r>
+        <w:t>Opacity map is used for cutting out transparent parts of an object. (NOTE: Make sure to disable “opaque” under the object’s shape node!)</w:t>
+      </w:r>
+    </w:p>
+    <w:p>
+      <w:pPr>
+        <w:pStyle w:val="ListParagraph"/>
+        <w:numPr>
+          <w:ilvl w:val="1"/>
+          <w:numId w:val="1"/>
+        </w:numPr>
+      </w:pPr>
+      <w:r>
+        <w:t>Transmission – Refractive information</w:t>
+      </w:r>
+    </w:p>
+    <w:p>
+      <w:pPr>
+        <w:pStyle w:val="ListParagraph"/>
+        <w:numPr>
+          <w:ilvl w:val="2"/>
+          <w:numId w:val="1"/>
+        </w:numPr>
+      </w:pPr>
+      <w:r>
+        <w:t>Similar to opacity, but used for refractive objects like glass and water.</w:t>
       </w:r>
     </w:p>
     <w:p>
@@ -535,6 +574,7 @@
     <w:lsdException w:name="HTML Sample" w:semiHidden="1" w:unhideWhenUsed="1"/>
     <w:lsdException w:name="HTML Typewriter" w:semiHidden="1" w:unhideWhenUsed="1"/>
     <w:lsdException w:name="HTML Variable" w:semiHidden="1" w:unhideWhenUsed="1"/>
+    <w:lsdException w:name="Normal Table" w:semiHidden="1" w:unhideWhenUsed="1"/>
     <w:lsdException w:name="annotation subject" w:semiHidden="1" w:unhideWhenUsed="1"/>
     <w:lsdException w:name="No List" w:semiHidden="1" w:unhideWhenUsed="1"/>
     <w:lsdException w:name="Outline List 1" w:semiHidden="1" w:unhideWhenUsed="1"/>
@@ -581,8 +621,10 @@
     <w:lsdException w:name="Table Subtle 2" w:semiHidden="1" w:unhideWhenUsed="1"/>
     <w:lsdException w:name="Table Web 1" w:semiHidden="1" w:unhideWhenUsed="1"/>
     <w:lsdException w:name="Table Web 2" w:semiHidden="1" w:unhideWhenUsed="1"/>
+    <w:lsdException w:name="Table Web 3" w:semiHidden="1" w:unhideWhenUsed="1"/>
     <w:lsdException w:name="Balloon Text" w:semiHidden="1" w:unhideWhenUsed="1"/>
     <w:lsdException w:name="Table Grid" w:uiPriority="39"/>
+    <w:lsdException w:name="Table Theme" w:semiHidden="1" w:unhideWhenUsed="1"/>
     <w:lsdException w:name="Placeholder Text" w:semiHidden="1"/>
     <w:lsdException w:name="No Spacing" w:uiPriority="1" w:qFormat="1"/>
     <w:lsdException w:name="Light Shading" w:uiPriority="60"/>

</xml_diff>